<commit_message>
Complementacao lista de software
</commit_message>
<xml_diff>
--- a/PastaDocumentosEngenharia/LISTA DE SOFTWARES DE APOIO À ENGENHARIA DE SOFTWARE.docx
+++ b/PastaDocumentosEngenharia/LISTA DE SOFTWARES DE APOIO À ENGENHARIA DE SOFTWARE.docx
@@ -7,14 +7,12 @@
         <w:t>LISTA DE SOFTWARES DE APOIO À ENGENHARIA DE SOFTWARE</w:t>
       </w:r>
       <w:r>
-        <w:t xml:space="preserve"> - </w:t>
-      </w:r>
-      <w:r>
-        <w:rPr>
-          <w:b/>
-          <w:bCs/>
-        </w:rPr>
-        <w:t>2023</w:t>
+        <w:t xml:space="preserve"> – 2023</w:t>
+      </w:r>
+    </w:p>
+    <w:p>
+      <w:r>
+        <w:t>(Esses softwares precisam ser instalados por você o quanto antes, no seu computador pessoal)</w:t>
       </w:r>
     </w:p>
     <w:p>
@@ -100,11 +98,9 @@
           <w:numId w:val="1"/>
         </w:numPr>
       </w:pPr>
-      <w:proofErr w:type="gramStart"/>
       <w:r>
         <w:t>PENCIL  PROTOTYPER</w:t>
       </w:r>
-      <w:proofErr w:type="gramEnd"/>
     </w:p>
     <w:p>
       <w:pPr>
@@ -299,47 +295,11 @@
         <w:ind w:firstLine="708"/>
       </w:pPr>
       <w:hyperlink r:id="rId15" w:history="1">
-        <w:proofErr w:type="spellStart"/>
         <w:r>
           <w:rPr>
             <w:rStyle w:val="Hyperlink"/>
           </w:rPr>
-          <w:t>Figma</w:t>
-        </w:r>
-        <w:proofErr w:type="spellEnd"/>
-        <w:r>
-          <w:rPr>
-            <w:rStyle w:val="Hyperlink"/>
-          </w:rPr>
-          <w:t xml:space="preserve">: </w:t>
-        </w:r>
-        <w:proofErr w:type="spellStart"/>
-        <w:r>
-          <w:rPr>
-            <w:rStyle w:val="Hyperlink"/>
-          </w:rPr>
-          <w:t>the</w:t>
-        </w:r>
-        <w:proofErr w:type="spellEnd"/>
-        <w:r>
-          <w:rPr>
-            <w:rStyle w:val="Hyperlink"/>
-          </w:rPr>
-          <w:t xml:space="preserve"> </w:t>
-        </w:r>
-        <w:proofErr w:type="spellStart"/>
-        <w:r>
-          <w:rPr>
-            <w:rStyle w:val="Hyperlink"/>
-          </w:rPr>
-          <w:t>collaborative</w:t>
-        </w:r>
-        <w:proofErr w:type="spellEnd"/>
-        <w:r>
-          <w:rPr>
-            <w:rStyle w:val="Hyperlink"/>
-          </w:rPr>
-          <w:t xml:space="preserve"> interface design tool.</w:t>
+          <w:t>Figma: the collaborative interface design tool.</w:t>
         </w:r>
       </w:hyperlink>
     </w:p>

</xml_diff>